<commit_message>
updated screening model 2
</commit_message>
<xml_diff>
--- a/docs/source/gbd2017_models/concept_models/vivarium_swissre_breastcancer/breast_cancer_screening_memo.docx
+++ b/docs/source/gbd2017_models/concept_models/vivarium_swissre_breastcancer/breast_cancer_screening_memo.docx
@@ -285,31 +285,7 @@
           <w:sz w:val="20"/>
           <w:szCs w:val="20"/>
         </w:rPr>
-        <w:t xml:space="preserve">This memo compiles the screening guidelines from </w:t>
-      </w:r>
-      <w:r>
-        <w:rPr>
-          <w:rFonts w:ascii="Arial" w:hAnsi="Arial" w:cs="Arial"/>
-          <w:sz w:val="20"/>
-          <w:szCs w:val="20"/>
-        </w:rPr>
-        <w:t>China Anti-Cancer</w:t>
-      </w:r>
-      <w:r>
-        <w:rPr>
-          <w:rFonts w:ascii="Arial" w:hAnsi="Arial" w:cs="Arial"/>
-          <w:sz w:val="20"/>
-          <w:szCs w:val="20"/>
-        </w:rPr>
-        <w:t xml:space="preserve"> </w:t>
-      </w:r>
-      <w:r>
-        <w:rPr>
-          <w:rFonts w:ascii="Arial" w:hAnsi="Arial" w:cs="Arial"/>
-          <w:sz w:val="20"/>
-          <w:szCs w:val="20"/>
-        </w:rPr>
-        <w:t xml:space="preserve">Association and National Clinical Research Center for Cancer (Tianjin Medical University Cancer Institute and Hospital) </w:t>
+        <w:t xml:space="preserve">This memo compiles the screening guidelines from China Anti-Cancer Association and National Clinical Research Center for Cancer (Tianjin Medical University Cancer Institute and Hospital) </w:t>
       </w:r>
       <w:r>
         <w:rPr>
@@ -1732,6 +1708,7 @@
                 <w:szCs w:val="16"/>
               </w:rPr>
             </w:pPr>
+            <w:commentRangeStart w:id="0"/>
             <w:r>
               <w:rPr>
                 <w:rFonts w:ascii="Arial" w:hAnsi="Arial" w:cs="Arial"/>
@@ -1739,6 +1716,15 @@
                 <w:szCs w:val="16"/>
               </w:rPr>
               <w:t>70+</w:t>
+            </w:r>
+            <w:commentRangeEnd w:id="0"/>
+            <w:r>
+              <w:rPr>
+                <w:rStyle w:val="CommentReference"/>
+                <w:rFonts w:eastAsiaTheme="minorEastAsia"/>
+                <w:lang w:val="en-US"/>
+              </w:rPr>
+              <w:commentReference w:id="0"/>
             </w:r>
           </w:p>
         </w:tc>
@@ -1990,16 +1976,7 @@
                 <w:sz w:val="16"/>
                 <w:szCs w:val="16"/>
               </w:rPr>
-              <w:t xml:space="preserve"> </w:t>
-            </w:r>
-            <w:r>
-              <w:rPr>
-                <w:rFonts w:ascii="Arial" w:hAnsi="Arial" w:cs="Arial"/>
-                <w:b/>
-                <w:sz w:val="16"/>
-                <w:szCs w:val="16"/>
-              </w:rPr>
-              <w:t>Branch B</w:t>
+              <w:t xml:space="preserve"> Branch B</w:t>
             </w:r>
           </w:p>
         </w:tc>
@@ -2592,6 +2569,8 @@
             </w:r>
           </w:p>
         </w:tc>
+        <w:bookmarkStart w:id="1" w:name="_GoBack"/>
+        <w:bookmarkEnd w:id="1"/>
       </w:tr>
     </w:tbl>
     <w:p>
@@ -2706,15 +2685,7 @@
                 <w:sz w:val="18"/>
                 <w:szCs w:val="18"/>
               </w:rPr>
-              <w:t xml:space="preserve"> </w:t>
-            </w:r>
-            <w:r>
-              <w:rPr>
-                <w:rFonts w:ascii="Arial" w:hAnsi="Arial" w:cs="Arial"/>
-                <w:sz w:val="18"/>
-                <w:szCs w:val="18"/>
-              </w:rPr>
-              <w:t>Women who do not have a high risk of breast cancer (refer to the definition of women with a high-risk of breast cancer).</w:t>
+              <w:t xml:space="preserve"> Women who do not have a high risk of breast cancer (refer to the definition of women with a high-risk of breast cancer).</w:t>
             </w:r>
           </w:p>
           <w:p>
@@ -2826,23 +2797,27 @@
                 <w:sz w:val="18"/>
                 <w:szCs w:val="18"/>
               </w:rPr>
-              <w:t>Women who</w:t>
-            </w:r>
-            <w:r>
+              <w:t xml:space="preserve">Women who meet at least one of the following criteria: </w:t>
+            </w:r>
+          </w:p>
+          <w:p>
+            <w:pPr>
+              <w:autoSpaceDE w:val="0"/>
+              <w:autoSpaceDN w:val="0"/>
+              <w:adjustRightInd w:val="0"/>
               <w:rPr>
                 <w:rFonts w:ascii="Arial" w:hAnsi="Arial" w:cs="Arial"/>
                 <w:sz w:val="18"/>
                 <w:szCs w:val="18"/>
               </w:rPr>
-              <w:t xml:space="preserve"> </w:t>
-            </w:r>
+            </w:pPr>
             <w:r>
               <w:rPr>
                 <w:rFonts w:ascii="Arial" w:hAnsi="Arial" w:cs="Arial"/>
                 <w:sz w:val="18"/>
                 <w:szCs w:val="18"/>
               </w:rPr>
-              <w:t xml:space="preserve">meet at least one of the following criteria: </w:t>
+              <w:t xml:space="preserve">(1) women with at least two first/second-degree relatives ever diagnosed with breast cancer; </w:t>
             </w:r>
           </w:p>
           <w:p>
@@ -2862,46 +2837,56 @@
                 <w:sz w:val="18"/>
                 <w:szCs w:val="18"/>
               </w:rPr>
-              <w:t>(1) women with at</w:t>
-            </w:r>
-            <w:r>
+              <w:t xml:space="preserve">(2) women with at least one first-degree relative carrying known BRCA1/2 pathogenic genetic mutations; </w:t>
+            </w:r>
+          </w:p>
+          <w:p>
+            <w:pPr>
+              <w:autoSpaceDE w:val="0"/>
+              <w:autoSpaceDN w:val="0"/>
+              <w:adjustRightInd w:val="0"/>
               <w:rPr>
                 <w:rFonts w:ascii="Arial" w:hAnsi="Arial" w:cs="Arial"/>
                 <w:sz w:val="18"/>
                 <w:szCs w:val="18"/>
               </w:rPr>
-              <w:t xml:space="preserve"> </w:t>
-            </w:r>
+            </w:pPr>
             <w:r>
               <w:rPr>
                 <w:rFonts w:ascii="Arial" w:hAnsi="Arial" w:cs="Arial"/>
                 <w:sz w:val="18"/>
                 <w:szCs w:val="18"/>
               </w:rPr>
-              <w:t>least two first/second-degree relatives ever diagnosed with</w:t>
-            </w:r>
-            <w:r>
+              <w:t>(3) women with at least one first-degree relative ever diagnosed with breast cancer and with at least one of the following:</w:t>
+            </w:r>
+          </w:p>
+          <w:p>
+            <w:pPr>
+              <w:autoSpaceDE w:val="0"/>
+              <w:autoSpaceDN w:val="0"/>
+              <w:adjustRightInd w:val="0"/>
+              <w:ind w:left="720"/>
               <w:rPr>
                 <w:rFonts w:ascii="Arial" w:hAnsi="Arial" w:cs="Arial"/>
                 <w:sz w:val="18"/>
                 <w:szCs w:val="18"/>
               </w:rPr>
-              <w:t xml:space="preserve"> </w:t>
-            </w:r>
+            </w:pPr>
             <w:r>
               <w:rPr>
                 <w:rFonts w:ascii="Arial" w:hAnsi="Arial" w:cs="Arial"/>
                 <w:sz w:val="18"/>
                 <w:szCs w:val="18"/>
               </w:rPr>
-              <w:t xml:space="preserve">breast cancer; </w:t>
-            </w:r>
-          </w:p>
-          <w:p>
-            <w:pPr>
-              <w:autoSpaceDE w:val="0"/>
-              <w:autoSpaceDN w:val="0"/>
-              <w:adjustRightInd w:val="0"/>
+              <w:t xml:space="preserve">(a) one first-degree relative with age at diagnosis of breast cancer equal to or younger than 45 years; </w:t>
+            </w:r>
+          </w:p>
+          <w:p>
+            <w:pPr>
+              <w:autoSpaceDE w:val="0"/>
+              <w:autoSpaceDN w:val="0"/>
+              <w:adjustRightInd w:val="0"/>
+              <w:ind w:left="720"/>
               <w:rPr>
                 <w:rFonts w:ascii="Arial" w:hAnsi="Arial" w:cs="Arial"/>
                 <w:sz w:val="18"/>
@@ -2914,46 +2899,57 @@
                 <w:sz w:val="18"/>
                 <w:szCs w:val="18"/>
               </w:rPr>
-              <w:t>(2) women with at least one first-degree</w:t>
-            </w:r>
-            <w:r>
+              <w:t xml:space="preserve">(b) one first-degree relative with age at diagnosis of breast cancer from 45 years to 50 years and at least one first-degree relative ever diagnosed with ovarian epithelial cancer, fallopian tube cancer or primary peritoneal cancer at any age; </w:t>
+            </w:r>
+          </w:p>
+          <w:p>
+            <w:pPr>
+              <w:autoSpaceDE w:val="0"/>
+              <w:autoSpaceDN w:val="0"/>
+              <w:adjustRightInd w:val="0"/>
+              <w:ind w:left="720"/>
               <w:rPr>
                 <w:rFonts w:ascii="Arial" w:hAnsi="Arial" w:cs="Arial"/>
                 <w:sz w:val="18"/>
                 <w:szCs w:val="18"/>
               </w:rPr>
-              <w:t xml:space="preserve"> </w:t>
-            </w:r>
+            </w:pPr>
             <w:r>
               <w:rPr>
                 <w:rFonts w:ascii="Arial" w:hAnsi="Arial" w:cs="Arial"/>
                 <w:sz w:val="18"/>
                 <w:szCs w:val="18"/>
               </w:rPr>
-              <w:t>relative carrying known BRCA1/2 pathogenic genetic</w:t>
-            </w:r>
-            <w:r>
+              <w:t>(c) one first-degree relative with two primary breast cancers and age at diagnosis of first primary breast cancer equal to or younger than 50 years;</w:t>
+            </w:r>
+          </w:p>
+          <w:p>
+            <w:pPr>
+              <w:autoSpaceDE w:val="0"/>
+              <w:autoSpaceDN w:val="0"/>
+              <w:adjustRightInd w:val="0"/>
+              <w:ind w:left="720"/>
               <w:rPr>
                 <w:rFonts w:ascii="Arial" w:hAnsi="Arial" w:cs="Arial"/>
                 <w:sz w:val="18"/>
                 <w:szCs w:val="18"/>
               </w:rPr>
-              <w:t xml:space="preserve"> </w:t>
-            </w:r>
+            </w:pPr>
             <w:r>
               <w:rPr>
                 <w:rFonts w:ascii="Arial" w:hAnsi="Arial" w:cs="Arial"/>
                 <w:sz w:val="18"/>
                 <w:szCs w:val="18"/>
               </w:rPr>
-              <w:t xml:space="preserve">mutations; </w:t>
-            </w:r>
-          </w:p>
-          <w:p>
-            <w:pPr>
-              <w:autoSpaceDE w:val="0"/>
-              <w:autoSpaceDN w:val="0"/>
-              <w:adjustRightInd w:val="0"/>
+              <w:t xml:space="preserve">(d) two first-degree relatives ever diagnosed with ovarian epithelial cancer, fallopian tube cancer or primary peritoneal cancer at any age; </w:t>
+            </w:r>
+          </w:p>
+          <w:p>
+            <w:pPr>
+              <w:autoSpaceDE w:val="0"/>
+              <w:autoSpaceDN w:val="0"/>
+              <w:adjustRightInd w:val="0"/>
+              <w:ind w:left="720"/>
               <w:rPr>
                 <w:rFonts w:ascii="Arial" w:hAnsi="Arial" w:cs="Arial"/>
                 <w:sz w:val="18"/>
@@ -2966,542 +2962,101 @@
                 <w:sz w:val="18"/>
                 <w:szCs w:val="18"/>
               </w:rPr>
-              <w:t>(3) women with at least one first-degree relative</w:t>
-            </w:r>
-            <w:r>
+              <w:t xml:space="preserve">(e) one male first-degree relative with breast cancer; </w:t>
+            </w:r>
+          </w:p>
+          <w:p>
+            <w:pPr>
+              <w:autoSpaceDE w:val="0"/>
+              <w:autoSpaceDN w:val="0"/>
+              <w:adjustRightInd w:val="0"/>
               <w:rPr>
                 <w:rFonts w:ascii="Arial" w:hAnsi="Arial" w:cs="Arial"/>
                 <w:sz w:val="18"/>
                 <w:szCs w:val="18"/>
               </w:rPr>
-              <w:t xml:space="preserve"> </w:t>
-            </w:r>
+            </w:pPr>
             <w:r>
               <w:rPr>
                 <w:rFonts w:ascii="Arial" w:hAnsi="Arial" w:cs="Arial"/>
                 <w:sz w:val="18"/>
                 <w:szCs w:val="18"/>
               </w:rPr>
-              <w:t>ever diagnosed with breast cancer and with at least one of the</w:t>
-            </w:r>
-            <w:r>
+              <w:t xml:space="preserve">(4) women carrying known pathogenic genetic mutations associated with breast cancer; </w:t>
+            </w:r>
+          </w:p>
+          <w:p>
+            <w:pPr>
+              <w:autoSpaceDE w:val="0"/>
+              <w:autoSpaceDN w:val="0"/>
+              <w:adjustRightInd w:val="0"/>
               <w:rPr>
                 <w:rFonts w:ascii="Arial" w:hAnsi="Arial" w:cs="Arial"/>
                 <w:sz w:val="18"/>
                 <w:szCs w:val="18"/>
               </w:rPr>
-              <w:t xml:space="preserve"> </w:t>
-            </w:r>
+            </w:pPr>
             <w:r>
               <w:rPr>
                 <w:rFonts w:ascii="Arial" w:hAnsi="Arial" w:cs="Arial"/>
                 <w:sz w:val="18"/>
                 <w:szCs w:val="18"/>
               </w:rPr>
-              <w:t>following:</w:t>
-            </w:r>
-          </w:p>
-          <w:p>
-            <w:pPr>
-              <w:autoSpaceDE w:val="0"/>
-              <w:autoSpaceDN w:val="0"/>
-              <w:adjustRightInd w:val="0"/>
-              <w:ind w:left="720"/>
+              <w:t xml:space="preserve">(5) women with at least one first-degree relative ever diagnosed with hereditary </w:t>
+            </w:r>
+            <w:proofErr w:type="spellStart"/>
+            <w:r>
               <w:rPr>
                 <w:rFonts w:ascii="Arial" w:hAnsi="Arial" w:cs="Arial"/>
                 <w:sz w:val="18"/>
                 <w:szCs w:val="18"/>
               </w:rPr>
-            </w:pPr>
+              <w:t>tumor</w:t>
+            </w:r>
+            <w:proofErr w:type="spellEnd"/>
             <w:r>
               <w:rPr>
                 <w:rFonts w:ascii="Arial" w:hAnsi="Arial" w:cs="Arial"/>
                 <w:sz w:val="18"/>
                 <w:szCs w:val="18"/>
               </w:rPr>
-              <w:t>(a) one first-degree relative with age at diagnosis of</w:t>
-            </w:r>
+              <w:t xml:space="preserve"> syndrome, such as hereditary breast and ovarian syndrome, Cowden syndrome, Li-</w:t>
+            </w:r>
+            <w:proofErr w:type="spellStart"/>
             <w:r>
               <w:rPr>
                 <w:rFonts w:ascii="Arial" w:hAnsi="Arial" w:cs="Arial"/>
                 <w:sz w:val="18"/>
                 <w:szCs w:val="18"/>
               </w:rPr>
-              <w:t xml:space="preserve"> </w:t>
-            </w:r>
+              <w:t>Fraumeni</w:t>
+            </w:r>
+            <w:proofErr w:type="spellEnd"/>
             <w:r>
               <w:rPr>
                 <w:rFonts w:ascii="Arial" w:hAnsi="Arial" w:cs="Arial"/>
                 <w:sz w:val="18"/>
                 <w:szCs w:val="18"/>
               </w:rPr>
-              <w:t xml:space="preserve">breast cancer equal to or younger than 45 years; </w:t>
-            </w:r>
-          </w:p>
-          <w:p>
-            <w:pPr>
-              <w:autoSpaceDE w:val="0"/>
-              <w:autoSpaceDN w:val="0"/>
-              <w:adjustRightInd w:val="0"/>
-              <w:ind w:left="720"/>
+              <w:t xml:space="preserve"> syndrome, </w:t>
+            </w:r>
+            <w:proofErr w:type="spellStart"/>
+            <w:r>
               <w:rPr>
                 <w:rFonts w:ascii="Arial" w:hAnsi="Arial" w:cs="Arial"/>
                 <w:sz w:val="18"/>
                 <w:szCs w:val="18"/>
               </w:rPr>
-            </w:pPr>
+              <w:t>Peutz-Jeghers</w:t>
+            </w:r>
+            <w:proofErr w:type="spellEnd"/>
             <w:r>
               <w:rPr>
                 <w:rFonts w:ascii="Arial" w:hAnsi="Arial" w:cs="Arial"/>
                 <w:sz w:val="18"/>
                 <w:szCs w:val="18"/>
               </w:rPr>
-              <w:t>(b) one first</w:t>
-            </w:r>
-            <w:r>
-              <w:rPr>
-                <w:rFonts w:ascii="Arial" w:hAnsi="Arial" w:cs="Arial"/>
-                <w:sz w:val="18"/>
-                <w:szCs w:val="18"/>
-              </w:rPr>
-              <w:t>-</w:t>
-            </w:r>
-            <w:r>
-              <w:rPr>
-                <w:rFonts w:ascii="Arial" w:hAnsi="Arial" w:cs="Arial"/>
-                <w:sz w:val="18"/>
-                <w:szCs w:val="18"/>
-              </w:rPr>
-              <w:t>degree</w:t>
-            </w:r>
-            <w:r>
-              <w:rPr>
-                <w:rFonts w:ascii="Arial" w:hAnsi="Arial" w:cs="Arial"/>
-                <w:sz w:val="18"/>
-                <w:szCs w:val="18"/>
-              </w:rPr>
-              <w:t xml:space="preserve"> </w:t>
-            </w:r>
-            <w:r>
-              <w:rPr>
-                <w:rFonts w:ascii="Arial" w:hAnsi="Arial" w:cs="Arial"/>
-                <w:sz w:val="18"/>
-                <w:szCs w:val="18"/>
-              </w:rPr>
-              <w:t>relative with age at diagnosis of breast cancer from 45</w:t>
-            </w:r>
-            <w:r>
-              <w:rPr>
-                <w:rFonts w:ascii="Arial" w:hAnsi="Arial" w:cs="Arial"/>
-                <w:sz w:val="18"/>
-                <w:szCs w:val="18"/>
-              </w:rPr>
-              <w:t xml:space="preserve"> </w:t>
-            </w:r>
-            <w:r>
-              <w:rPr>
-                <w:rFonts w:ascii="Arial" w:hAnsi="Arial" w:cs="Arial"/>
-                <w:sz w:val="18"/>
-                <w:szCs w:val="18"/>
-              </w:rPr>
-              <w:t>years to 50 years and at least one first-degree relative ever</w:t>
-            </w:r>
-            <w:r>
-              <w:rPr>
-                <w:rFonts w:ascii="Arial" w:hAnsi="Arial" w:cs="Arial"/>
-                <w:sz w:val="18"/>
-                <w:szCs w:val="18"/>
-              </w:rPr>
-              <w:t xml:space="preserve"> </w:t>
-            </w:r>
-            <w:r>
-              <w:rPr>
-                <w:rFonts w:ascii="Arial" w:hAnsi="Arial" w:cs="Arial"/>
-                <w:sz w:val="18"/>
-                <w:szCs w:val="18"/>
-              </w:rPr>
-              <w:t>diagnosed with ovarian epithelial cancer, fallopian tube</w:t>
-            </w:r>
-            <w:r>
-              <w:rPr>
-                <w:rFonts w:ascii="Arial" w:hAnsi="Arial" w:cs="Arial"/>
-                <w:sz w:val="18"/>
-                <w:szCs w:val="18"/>
-              </w:rPr>
-              <w:t xml:space="preserve"> </w:t>
-            </w:r>
-            <w:r>
-              <w:rPr>
-                <w:rFonts w:ascii="Arial" w:hAnsi="Arial" w:cs="Arial"/>
-                <w:sz w:val="18"/>
-                <w:szCs w:val="18"/>
-              </w:rPr>
-              <w:t xml:space="preserve">cancer or primary peritoneal cancer at any age; </w:t>
-            </w:r>
-          </w:p>
-          <w:p>
-            <w:pPr>
-              <w:autoSpaceDE w:val="0"/>
-              <w:autoSpaceDN w:val="0"/>
-              <w:adjustRightInd w:val="0"/>
-              <w:ind w:left="720"/>
-              <w:rPr>
-                <w:rFonts w:ascii="Arial" w:hAnsi="Arial" w:cs="Arial"/>
-                <w:sz w:val="18"/>
-                <w:szCs w:val="18"/>
-              </w:rPr>
-            </w:pPr>
-            <w:r>
-              <w:rPr>
-                <w:rFonts w:ascii="Arial" w:hAnsi="Arial" w:cs="Arial"/>
-                <w:sz w:val="18"/>
-                <w:szCs w:val="18"/>
-              </w:rPr>
-              <w:t>(c) one first</w:t>
-            </w:r>
-            <w:r>
-              <w:rPr>
-                <w:rFonts w:ascii="Arial" w:hAnsi="Arial" w:cs="Arial"/>
-                <w:sz w:val="18"/>
-                <w:szCs w:val="18"/>
-              </w:rPr>
-              <w:t xml:space="preserve">-degree </w:t>
-            </w:r>
-            <w:r>
-              <w:rPr>
-                <w:rFonts w:ascii="Arial" w:hAnsi="Arial" w:cs="Arial"/>
-                <w:sz w:val="18"/>
-                <w:szCs w:val="18"/>
-              </w:rPr>
-              <w:t>relative with two primary breast cancers and age at</w:t>
-            </w:r>
-            <w:r>
-              <w:rPr>
-                <w:rFonts w:ascii="Arial" w:hAnsi="Arial" w:cs="Arial"/>
-                <w:sz w:val="18"/>
-                <w:szCs w:val="18"/>
-              </w:rPr>
-              <w:t xml:space="preserve"> </w:t>
-            </w:r>
-            <w:r>
-              <w:rPr>
-                <w:rFonts w:ascii="Arial" w:hAnsi="Arial" w:cs="Arial"/>
-                <w:sz w:val="18"/>
-                <w:szCs w:val="18"/>
-              </w:rPr>
-              <w:t>diagnosis of first primary breast cancer equal to or younger</w:t>
-            </w:r>
-            <w:r>
-              <w:rPr>
-                <w:rFonts w:ascii="Arial" w:hAnsi="Arial" w:cs="Arial"/>
-                <w:sz w:val="18"/>
-                <w:szCs w:val="18"/>
-              </w:rPr>
-              <w:t xml:space="preserve"> </w:t>
-            </w:r>
-            <w:r>
-              <w:rPr>
-                <w:rFonts w:ascii="Arial" w:hAnsi="Arial" w:cs="Arial"/>
-                <w:sz w:val="18"/>
-                <w:szCs w:val="18"/>
-              </w:rPr>
-              <w:t>than 50 years;</w:t>
-            </w:r>
-          </w:p>
-          <w:p>
-            <w:pPr>
-              <w:autoSpaceDE w:val="0"/>
-              <w:autoSpaceDN w:val="0"/>
-              <w:adjustRightInd w:val="0"/>
-              <w:ind w:left="720"/>
-              <w:rPr>
-                <w:rFonts w:ascii="Arial" w:hAnsi="Arial" w:cs="Arial"/>
-                <w:sz w:val="18"/>
-                <w:szCs w:val="18"/>
-              </w:rPr>
-            </w:pPr>
-            <w:r>
-              <w:rPr>
-                <w:rFonts w:ascii="Arial" w:hAnsi="Arial" w:cs="Arial"/>
-                <w:sz w:val="18"/>
-                <w:szCs w:val="18"/>
-              </w:rPr>
-              <w:t>(d) two first-degree relatives ever diagnosed</w:t>
-            </w:r>
-            <w:r>
-              <w:rPr>
-                <w:rFonts w:ascii="Arial" w:hAnsi="Arial" w:cs="Arial"/>
-                <w:sz w:val="18"/>
-                <w:szCs w:val="18"/>
-              </w:rPr>
-              <w:t xml:space="preserve"> </w:t>
-            </w:r>
-            <w:r>
-              <w:rPr>
-                <w:rFonts w:ascii="Arial" w:hAnsi="Arial" w:cs="Arial"/>
-                <w:sz w:val="18"/>
-                <w:szCs w:val="18"/>
-              </w:rPr>
-              <w:t>with ovarian epithelial cancer, fallopian tube cancer or</w:t>
-            </w:r>
-            <w:r>
-              <w:rPr>
-                <w:rFonts w:ascii="Arial" w:hAnsi="Arial" w:cs="Arial"/>
-                <w:sz w:val="18"/>
-                <w:szCs w:val="18"/>
-              </w:rPr>
-              <w:t xml:space="preserve"> </w:t>
-            </w:r>
-            <w:r>
-              <w:rPr>
-                <w:rFonts w:ascii="Arial" w:hAnsi="Arial" w:cs="Arial"/>
-                <w:sz w:val="18"/>
-                <w:szCs w:val="18"/>
-              </w:rPr>
-              <w:t xml:space="preserve">primary peritoneal cancer at any age; </w:t>
-            </w:r>
-          </w:p>
-          <w:p>
-            <w:pPr>
-              <w:autoSpaceDE w:val="0"/>
-              <w:autoSpaceDN w:val="0"/>
-              <w:adjustRightInd w:val="0"/>
-              <w:ind w:left="720"/>
-              <w:rPr>
-                <w:rFonts w:ascii="Arial" w:hAnsi="Arial" w:cs="Arial"/>
-                <w:sz w:val="18"/>
-                <w:szCs w:val="18"/>
-              </w:rPr>
-            </w:pPr>
-            <w:r>
-              <w:rPr>
-                <w:rFonts w:ascii="Arial" w:hAnsi="Arial" w:cs="Arial"/>
-                <w:sz w:val="18"/>
-                <w:szCs w:val="18"/>
-              </w:rPr>
-              <w:t>(e) one male first</w:t>
-            </w:r>
-            <w:r>
-              <w:rPr>
-                <w:rFonts w:ascii="Arial" w:hAnsi="Arial" w:cs="Arial"/>
-                <w:sz w:val="18"/>
-                <w:szCs w:val="18"/>
-              </w:rPr>
-              <w:t>-</w:t>
-            </w:r>
-            <w:r>
-              <w:rPr>
-                <w:rFonts w:ascii="Arial" w:hAnsi="Arial" w:cs="Arial"/>
-                <w:sz w:val="18"/>
-                <w:szCs w:val="18"/>
-              </w:rPr>
-              <w:t>degree</w:t>
-            </w:r>
-            <w:r>
-              <w:rPr>
-                <w:rFonts w:ascii="Arial" w:hAnsi="Arial" w:cs="Arial"/>
-                <w:sz w:val="18"/>
-                <w:szCs w:val="18"/>
-              </w:rPr>
-              <w:t xml:space="preserve"> </w:t>
-            </w:r>
-            <w:r>
-              <w:rPr>
-                <w:rFonts w:ascii="Arial" w:hAnsi="Arial" w:cs="Arial"/>
-                <w:sz w:val="18"/>
-                <w:szCs w:val="18"/>
-              </w:rPr>
-              <w:t xml:space="preserve">relative with breast cancer; </w:t>
-            </w:r>
-          </w:p>
-          <w:p>
-            <w:pPr>
-              <w:autoSpaceDE w:val="0"/>
-              <w:autoSpaceDN w:val="0"/>
-              <w:adjustRightInd w:val="0"/>
-              <w:rPr>
-                <w:rFonts w:ascii="Arial" w:hAnsi="Arial" w:cs="Arial"/>
-                <w:sz w:val="18"/>
-                <w:szCs w:val="18"/>
-              </w:rPr>
-            </w:pPr>
-            <w:r>
-              <w:rPr>
-                <w:rFonts w:ascii="Arial" w:hAnsi="Arial" w:cs="Arial"/>
-                <w:sz w:val="18"/>
-                <w:szCs w:val="18"/>
-              </w:rPr>
-              <w:t>(4) women carrying</w:t>
-            </w:r>
-            <w:r>
-              <w:rPr>
-                <w:rFonts w:ascii="Arial" w:hAnsi="Arial" w:cs="Arial"/>
-                <w:sz w:val="18"/>
-                <w:szCs w:val="18"/>
-              </w:rPr>
-              <w:t xml:space="preserve"> </w:t>
-            </w:r>
-            <w:r>
-              <w:rPr>
-                <w:rFonts w:ascii="Arial" w:hAnsi="Arial" w:cs="Arial"/>
-                <w:sz w:val="18"/>
-                <w:szCs w:val="18"/>
-              </w:rPr>
-              <w:t>known pathogenic genetic mutations associated with breast</w:t>
-            </w:r>
-            <w:r>
-              <w:rPr>
-                <w:rFonts w:ascii="Arial" w:hAnsi="Arial" w:cs="Arial"/>
-                <w:sz w:val="18"/>
-                <w:szCs w:val="18"/>
-              </w:rPr>
-              <w:t xml:space="preserve"> </w:t>
-            </w:r>
-            <w:r>
-              <w:rPr>
-                <w:rFonts w:ascii="Arial" w:hAnsi="Arial" w:cs="Arial"/>
-                <w:sz w:val="18"/>
-                <w:szCs w:val="18"/>
-              </w:rPr>
-              <w:t xml:space="preserve">cancer; </w:t>
-            </w:r>
-          </w:p>
-          <w:p>
-            <w:pPr>
-              <w:autoSpaceDE w:val="0"/>
-              <w:autoSpaceDN w:val="0"/>
-              <w:adjustRightInd w:val="0"/>
-              <w:rPr>
-                <w:rFonts w:ascii="Arial" w:hAnsi="Arial" w:cs="Arial"/>
-                <w:sz w:val="18"/>
-                <w:szCs w:val="18"/>
-              </w:rPr>
-            </w:pPr>
-            <w:r>
-              <w:rPr>
-                <w:rFonts w:ascii="Arial" w:hAnsi="Arial" w:cs="Arial"/>
-                <w:sz w:val="18"/>
-                <w:szCs w:val="18"/>
-              </w:rPr>
-              <w:t>(5) women with at least one first-degree relative ever</w:t>
-            </w:r>
-            <w:r>
-              <w:rPr>
-                <w:rFonts w:ascii="Arial" w:hAnsi="Arial" w:cs="Arial"/>
-                <w:sz w:val="18"/>
-                <w:szCs w:val="18"/>
-              </w:rPr>
-              <w:t xml:space="preserve"> </w:t>
-            </w:r>
-            <w:r>
-              <w:rPr>
-                <w:rFonts w:ascii="Arial" w:hAnsi="Arial" w:cs="Arial"/>
-                <w:sz w:val="18"/>
-                <w:szCs w:val="18"/>
-              </w:rPr>
-              <w:t xml:space="preserve">diagnosed with hereditary </w:t>
-            </w:r>
-            <w:proofErr w:type="spellStart"/>
-            <w:r>
-              <w:rPr>
-                <w:rFonts w:ascii="Arial" w:hAnsi="Arial" w:cs="Arial"/>
-                <w:sz w:val="18"/>
-                <w:szCs w:val="18"/>
-              </w:rPr>
-              <w:t>tumor</w:t>
-            </w:r>
-            <w:proofErr w:type="spellEnd"/>
-            <w:r>
-              <w:rPr>
-                <w:rFonts w:ascii="Arial" w:hAnsi="Arial" w:cs="Arial"/>
-                <w:sz w:val="18"/>
-                <w:szCs w:val="18"/>
-              </w:rPr>
-              <w:t xml:space="preserve"> syndrome, such as</w:t>
-            </w:r>
-            <w:r>
-              <w:rPr>
-                <w:rFonts w:ascii="Arial" w:hAnsi="Arial" w:cs="Arial"/>
-                <w:sz w:val="18"/>
-                <w:szCs w:val="18"/>
-              </w:rPr>
-              <w:t xml:space="preserve"> </w:t>
-            </w:r>
-            <w:r>
-              <w:rPr>
-                <w:rFonts w:ascii="Arial" w:hAnsi="Arial" w:cs="Arial"/>
-                <w:sz w:val="18"/>
-                <w:szCs w:val="18"/>
-              </w:rPr>
-              <w:t>hereditary breast and ovarian syndrome, Cowden syndrome,</w:t>
-            </w:r>
-            <w:r>
-              <w:rPr>
-                <w:rFonts w:ascii="Arial" w:hAnsi="Arial" w:cs="Arial"/>
-                <w:sz w:val="18"/>
-                <w:szCs w:val="18"/>
-              </w:rPr>
-              <w:t xml:space="preserve"> </w:t>
-            </w:r>
-            <w:r>
-              <w:rPr>
-                <w:rFonts w:ascii="Arial" w:hAnsi="Arial" w:cs="Arial"/>
-                <w:sz w:val="18"/>
-                <w:szCs w:val="18"/>
-              </w:rPr>
-              <w:t>Li-</w:t>
-            </w:r>
-            <w:proofErr w:type="spellStart"/>
-            <w:r>
-              <w:rPr>
-                <w:rFonts w:ascii="Arial" w:hAnsi="Arial" w:cs="Arial"/>
-                <w:sz w:val="18"/>
-                <w:szCs w:val="18"/>
-              </w:rPr>
-              <w:t>Fraumeni</w:t>
-            </w:r>
-            <w:proofErr w:type="spellEnd"/>
-            <w:r>
-              <w:rPr>
-                <w:rFonts w:ascii="Arial" w:hAnsi="Arial" w:cs="Arial"/>
-                <w:sz w:val="18"/>
-                <w:szCs w:val="18"/>
-              </w:rPr>
-              <w:t xml:space="preserve"> syndrome, </w:t>
-            </w:r>
-            <w:proofErr w:type="spellStart"/>
-            <w:r>
-              <w:rPr>
-                <w:rFonts w:ascii="Arial" w:hAnsi="Arial" w:cs="Arial"/>
-                <w:sz w:val="18"/>
-                <w:szCs w:val="18"/>
-              </w:rPr>
-              <w:t>Peutz-Jeghers</w:t>
-            </w:r>
-            <w:proofErr w:type="spellEnd"/>
-            <w:r>
-              <w:rPr>
-                <w:rFonts w:ascii="Arial" w:hAnsi="Arial" w:cs="Arial"/>
-                <w:sz w:val="18"/>
-                <w:szCs w:val="18"/>
-              </w:rPr>
-              <w:t xml:space="preserve"> syndrome, or Lynch</w:t>
-            </w:r>
-            <w:r>
-              <w:rPr>
-                <w:rFonts w:ascii="Arial" w:hAnsi="Arial" w:cs="Arial"/>
-                <w:sz w:val="18"/>
-                <w:szCs w:val="18"/>
-              </w:rPr>
-              <w:t xml:space="preserve"> </w:t>
-            </w:r>
-            <w:r>
-              <w:rPr>
-                <w:rFonts w:ascii="Arial" w:hAnsi="Arial" w:cs="Arial"/>
-                <w:sz w:val="18"/>
-                <w:szCs w:val="18"/>
-              </w:rPr>
-              <w:t xml:space="preserve">syndrome, etc.; </w:t>
+              <w:t xml:space="preserve"> syndrome, or Lynch syndrome, etc.; </w:t>
             </w:r>
           </w:p>
           <w:p>
@@ -3530,43 +3085,7 @@
                 <w:sz w:val="18"/>
                 <w:szCs w:val="18"/>
               </w:rPr>
-              <w:t>women ever diagnosed with moderate to</w:t>
-            </w:r>
-            <w:r>
-              <w:rPr>
-                <w:rFonts w:ascii="Arial" w:hAnsi="Arial" w:cs="Arial"/>
-                <w:b/>
-                <w:sz w:val="18"/>
-                <w:szCs w:val="18"/>
-              </w:rPr>
-              <w:t xml:space="preserve"> </w:t>
-            </w:r>
-            <w:r>
-              <w:rPr>
-                <w:rFonts w:ascii="Arial" w:hAnsi="Arial" w:cs="Arial"/>
-                <w:b/>
-                <w:sz w:val="18"/>
-                <w:szCs w:val="18"/>
-              </w:rPr>
-              <w:t>severe dysplasia in the breast duct/lobule or lobular</w:t>
-            </w:r>
-            <w:r>
-              <w:rPr>
-                <w:rFonts w:ascii="Arial" w:hAnsi="Arial" w:cs="Arial"/>
-                <w:b/>
-                <w:sz w:val="18"/>
-                <w:szCs w:val="18"/>
-              </w:rPr>
-              <w:t xml:space="preserve"> </w:t>
-            </w:r>
-            <w:r>
-              <w:rPr>
-                <w:rFonts w:ascii="Arial" w:hAnsi="Arial" w:cs="Arial"/>
-                <w:b/>
-                <w:sz w:val="18"/>
-                <w:szCs w:val="18"/>
-              </w:rPr>
-              <w:t xml:space="preserve">carcinoma </w:t>
+              <w:t xml:space="preserve">women ever diagnosed with moderate to severe dysplasia in the breast duct/lobule or lobular carcinoma </w:t>
             </w:r>
             <w:r>
               <w:rPr>
@@ -3614,23 +3133,7 @@
                 <w:sz w:val="18"/>
                 <w:szCs w:val="18"/>
               </w:rPr>
-              <w:t>(7) women ever received chest</w:t>
-            </w:r>
-            <w:r>
-              <w:rPr>
-                <w:rFonts w:ascii="Arial" w:hAnsi="Arial" w:cs="Arial"/>
-                <w:sz w:val="18"/>
-                <w:szCs w:val="18"/>
-              </w:rPr>
-              <w:t xml:space="preserve"> </w:t>
-            </w:r>
-            <w:r>
-              <w:rPr>
-                <w:rFonts w:ascii="Arial" w:hAnsi="Arial" w:cs="Arial"/>
-                <w:sz w:val="18"/>
-                <w:szCs w:val="18"/>
-              </w:rPr>
-              <w:t>radiotherapy.</w:t>
+              <w:t>(7) women ever received chest radiotherapy.</w:t>
             </w:r>
           </w:p>
           <w:p>
@@ -3811,50 +3314,7 @@
           <w:sz w:val="20"/>
           <w:szCs w:val="20"/>
         </w:rPr>
-        <w:t xml:space="preserve">Model decision tree based on the above: </w:t>
-      </w:r>
-    </w:p>
-    <w:p>
-      <w:pPr>
-        <w:autoSpaceDE w:val="0"/>
-        <w:autoSpaceDN w:val="0"/>
-        <w:adjustRightInd w:val="0"/>
-        <w:rPr>
-          <w:rFonts w:ascii="Arial" w:hAnsi="Arial" w:cs="Arial"/>
-          <w:sz w:val="20"/>
-          <w:szCs w:val="20"/>
-        </w:rPr>
-      </w:pPr>
-    </w:p>
-    <w:p>
-      <w:pPr>
-        <w:autoSpaceDE w:val="0"/>
-        <w:autoSpaceDN w:val="0"/>
-        <w:adjustRightInd w:val="0"/>
-        <w:rPr>
-          <w:rFonts w:ascii="Arial" w:hAnsi="Arial" w:cs="Arial"/>
-          <w:sz w:val="20"/>
-          <w:szCs w:val="20"/>
-        </w:rPr>
-      </w:pPr>
-    </w:p>
-    <w:p>
-      <w:pPr>
-        <w:autoSpaceDE w:val="0"/>
-        <w:autoSpaceDN w:val="0"/>
-        <w:adjustRightInd w:val="0"/>
-        <w:rPr>
-          <w:rFonts w:ascii="Arial" w:hAnsi="Arial" w:cs="Arial"/>
-          <w:sz w:val="20"/>
-          <w:szCs w:val="20"/>
-        </w:rPr>
-      </w:pPr>
-      <w:r>
-        <w:rPr>
-          <w:rFonts w:ascii="Arial" w:hAnsi="Arial" w:cs="Arial"/>
-          <w:sz w:val="20"/>
-          <w:szCs w:val="20"/>
-        </w:rPr>
+        <w:lastRenderedPageBreak/>
         <w:t xml:space="preserve">Potential assumptions and limitations: </w:t>
       </w:r>
     </w:p>
@@ -4008,8 +3468,6 @@
         </w:rPr>
         <w:t xml:space="preserve">The model starts screening at age 30, whereas current guidelines start at age 40. </w:t>
       </w:r>
-      <w:bookmarkStart w:id="0" w:name="_GoBack"/>
-      <w:bookmarkEnd w:id="0"/>
     </w:p>
     <w:p>
       <w:pPr>
@@ -4157,7 +3615,6 @@
           <w:rFonts w:ascii="Arial" w:hAnsi="Arial" w:cs="Arial"/>
           <w:sz w:val="20"/>
         </w:rPr>
-        <w:lastRenderedPageBreak/>
         <w:t>2</w:t>
       </w:r>
       <w:r>
@@ -4349,6 +3806,33 @@
     </w:sectPr>
   </w:body>
 </w:document>
+</file>
+
+<file path=word/comments.xml><?xml version="1.0" encoding="utf-8"?>
+<w:comments xmlns:wpc="http://schemas.microsoft.com/office/word/2010/wordprocessingCanvas" xmlns:cx="http://schemas.microsoft.com/office/drawing/2014/chartex" xmlns:mc="http://schemas.openxmlformats.org/markup-compatibility/2006" xmlns:o="urn:schemas-microsoft-com:office:office" xmlns:r="http://schemas.openxmlformats.org/officeDocument/2006/relationships" xmlns:m="http://schemas.openxmlformats.org/officeDocument/2006/math" xmlns:v="urn:schemas-microsoft-com:vml" xmlns:wp14="http://schemas.microsoft.com/office/word/2010/wordprocessingDrawing" xmlns:wp="http://schemas.openxmlformats.org/drawingml/2006/wordprocessingDrawing" xmlns:w10="urn:schemas-microsoft-com:office:word" xmlns:w="http://schemas.openxmlformats.org/wordprocessingml/2006/main" xmlns:w14="http://schemas.microsoft.com/office/word/2010/wordml" xmlns:w15="http://schemas.microsoft.com/office/word/2012/wordml" xmlns:w16se="http://schemas.microsoft.com/office/word/2015/wordml/symex" xmlns:wpg="http://schemas.microsoft.com/office/word/2010/wordprocessingGroup" xmlns:wpi="http://schemas.microsoft.com/office/word/2010/wordprocessingInk" xmlns:wne="http://schemas.microsoft.com/office/word/2006/wordml" xmlns:wps="http://schemas.microsoft.com/office/word/2010/wordprocessingShape" mc:Ignorable="w14 w15 w16se wp14">
+  <w:comment w:id="0" w:author="Nicole Young" w:date="2020-06-10T13:03:00Z" w:initials="NY">
+    <w:p>
+      <w:pPr>
+        <w:pStyle w:val="CommentText"/>
+      </w:pPr>
+      <w:r>
+        <w:rPr>
+          <w:rStyle w:val="CommentReference"/>
+        </w:rPr>
+        <w:annotationRef/>
+      </w:r>
+      <w:r>
+        <w:t>Should there be another branch for high risk 70+?</w:t>
+      </w:r>
+    </w:p>
+  </w:comment>
+</w:comments>
+</file>
+
+<file path=word/commentsExtended.xml><?xml version="1.0" encoding="utf-8"?>
+<w15:commentsEx xmlns:wpc="http://schemas.microsoft.com/office/word/2010/wordprocessingCanvas" xmlns:cx="http://schemas.microsoft.com/office/drawing/2014/chartex" xmlns:mc="http://schemas.openxmlformats.org/markup-compatibility/2006" xmlns:o="urn:schemas-microsoft-com:office:office" xmlns:r="http://schemas.openxmlformats.org/officeDocument/2006/relationships" xmlns:m="http://schemas.openxmlformats.org/officeDocument/2006/math" xmlns:v="urn:schemas-microsoft-com:vml" xmlns:wp14="http://schemas.microsoft.com/office/word/2010/wordprocessingDrawing" xmlns:wp="http://schemas.openxmlformats.org/drawingml/2006/wordprocessingDrawing" xmlns:w10="urn:schemas-microsoft-com:office:word" xmlns:w="http://schemas.openxmlformats.org/wordprocessingml/2006/main" xmlns:w14="http://schemas.microsoft.com/office/word/2010/wordml" xmlns:w15="http://schemas.microsoft.com/office/word/2012/wordml" xmlns:w16se="http://schemas.microsoft.com/office/word/2015/wordml/symex" xmlns:wpg="http://schemas.microsoft.com/office/word/2010/wordprocessingGroup" xmlns:wpi="http://schemas.microsoft.com/office/word/2010/wordprocessingInk" xmlns:wne="http://schemas.microsoft.com/office/word/2006/wordml" xmlns:wps="http://schemas.microsoft.com/office/word/2010/wordprocessingShape" mc:Ignorable="w14 w15 w16se wp14">
+  <w15:commentEx w15:paraId="328E67F1" w15:done="0"/>
+</w15:commentsEx>
 </file>
 
 <file path=word/numbering.xml><?xml version="1.0" encoding="utf-8"?>
@@ -5186,6 +4670,14 @@
     <w:abstractNumId w:val="8"/>
   </w:num>
 </w:numbering>
+</file>
+
+<file path=word/people.xml><?xml version="1.0" encoding="utf-8"?>
+<w15:people xmlns:wpc="http://schemas.microsoft.com/office/word/2010/wordprocessingCanvas" xmlns:cx="http://schemas.microsoft.com/office/drawing/2014/chartex" xmlns:mc="http://schemas.openxmlformats.org/markup-compatibility/2006" xmlns:o="urn:schemas-microsoft-com:office:office" xmlns:r="http://schemas.openxmlformats.org/officeDocument/2006/relationships" xmlns:m="http://schemas.openxmlformats.org/officeDocument/2006/math" xmlns:v="urn:schemas-microsoft-com:vml" xmlns:wp14="http://schemas.microsoft.com/office/word/2010/wordprocessingDrawing" xmlns:wp="http://schemas.openxmlformats.org/drawingml/2006/wordprocessingDrawing" xmlns:w10="urn:schemas-microsoft-com:office:word" xmlns:w="http://schemas.openxmlformats.org/wordprocessingml/2006/main" xmlns:w14="http://schemas.microsoft.com/office/word/2010/wordml" xmlns:w15="http://schemas.microsoft.com/office/word/2012/wordml" xmlns:w16se="http://schemas.microsoft.com/office/word/2015/wordml/symex" xmlns:wpg="http://schemas.microsoft.com/office/word/2010/wordprocessingGroup" xmlns:wpi="http://schemas.microsoft.com/office/word/2010/wordprocessingInk" xmlns:wne="http://schemas.microsoft.com/office/word/2006/wordml" xmlns:wps="http://schemas.microsoft.com/office/word/2010/wordprocessingShape" mc:Ignorable="w14 w15 w16se wp14">
+  <w15:person w15:author="Nicole Young">
+    <w15:presenceInfo w15:providerId="AD" w15:userId="S-1-5-21-1432448116-3596794978-2099202681-10236"/>
+  </w15:person>
+</w15:people>
 </file>
 
 <file path=word/styles.xml><?xml version="1.0" encoding="utf-8"?>

</xml_diff>